<commit_message>
V1: added condtional chat assistant
</commit_message>
<xml_diff>
--- a/backend/Draft.docx
+++ b/backend/Draft.docx
@@ -18,11 +18,9 @@
           <w:numId w:val="10"/>
         </w:numPr>
       </w:pPr>
-      <w:proofErr w:type="spellStart"/>
       <w:r>
         <w:t>Qwertyujnbvcddx</w:t>
       </w:r>
-      <w:proofErr w:type="spellEnd"/>
     </w:p>
     <w:p>
       <w:pPr>
@@ -32,11 +30,9 @@
           <w:numId w:val="10"/>
         </w:numPr>
       </w:pPr>
-      <w:proofErr w:type="spellStart"/>
       <w:r>
         <w:t>Ertyhhbvcx</w:t>
       </w:r>
-      <w:proofErr w:type="spellEnd"/>
     </w:p>
     <w:p>
       <w:pPr>
@@ -46,11 +42,9 @@
           <w:numId w:val="10"/>
         </w:numPr>
       </w:pPr>
-      <w:proofErr w:type="spellStart"/>
       <w:r>
         <w:t>sdfgbhcd</w:t>
       </w:r>
-      <w:proofErr w:type="spellEnd"/>
     </w:p>
     <w:p>
       <w:r>
@@ -61,23 +55,7 @@
           <w:sz w:val="36"/>
           <w:szCs w:val="36"/>
         </w:rPr>
-        <w:t xml:space="preserve">document </w:t>
-      </w:r>
-      <w:proofErr w:type="gramStart"/>
-      <w:r>
-        <w:rPr>
-          <w:sz w:val="36"/>
-          <w:szCs w:val="36"/>
-        </w:rPr>
-        <w:t>is</w:t>
-      </w:r>
-      <w:proofErr w:type="gramEnd"/>
-      <w:r>
-        <w:rPr>
-          <w:sz w:val="36"/>
-          <w:szCs w:val="36"/>
-        </w:rPr>
-        <w:t xml:space="preserve"> created for a word processing formatting project. The purpose of this file is to allow the user to apply formatting such as text justification, font size, font color, line spacing, and paragraph alignment.</w:t>
+        <w:t>document is created for a word processing formatting project. The purpose of this file is to allow the user to apply formatting such as text justification, font size, font color, line spacing, and paragraph alignment.</w:t>
       </w:r>
     </w:p>
     <w:p>
@@ -114,13 +92,8 @@
         <w:jc w:val="center"/>
       </w:pPr>
       <w:r>
-        <w:t xml:space="preserve">To handle </w:t>
+        <w:t>To handle abc</w:t>
       </w:r>
-      <w:proofErr w:type="spellStart"/>
-      <w:r>
-        <w:t>abc</w:t>
-      </w:r>
-      <w:proofErr w:type="spellEnd"/>
     </w:p>
     <w:p>
       <w:pPr>
@@ -159,6 +132,144 @@
           <w:szCs w:val="28"/>
         </w:rPr>
         <w:t>By applying appropriate formatting styles, this document can be transformed into a well-structured and visually appealing report. Proper formatting improves readability and enhances the overall presentation of written content.</w:t>
+      </w:r>
+    </w:p>
+    <w:p>
+      <w:pPr>
+        <w:rPr>
+          <w:sz w:val="28"/>
+          <w:szCs w:val="28"/>
+        </w:rPr>
+      </w:pPr>
+    </w:p>
+    <w:p>
+      <w:pPr>
+        <w:rPr>
+          <w:sz w:val="28"/>
+          <w:szCs w:val="28"/>
+        </w:rPr>
+      </w:pPr>
+    </w:p>
+    <w:p>
+      <w:pPr>
+        <w:rPr>
+          <w:sz w:val="28"/>
+          <w:szCs w:val="28"/>
+        </w:rPr>
+      </w:pPr>
+    </w:p>
+    <w:p>
+      <w:pPr>
+        <w:rPr>
+          <w:sz w:val="28"/>
+          <w:szCs w:val="28"/>
+        </w:rPr>
+      </w:pPr>
+    </w:p>
+    <w:p>
+      <w:pPr>
+        <w:rPr>
+          <w:sz w:val="28"/>
+          <w:szCs w:val="28"/>
+        </w:rPr>
+      </w:pPr>
+      <w:r>
+        <w:rPr>
+          <w:sz w:val="28"/>
+          <w:szCs w:val="28"/>
+        </w:rPr>
+        <w:lastRenderedPageBreak/>
+        <w:t xml:space="preserve">document_type='academic' </w:t>
+      </w:r>
+    </w:p>
+    <w:p>
+      <w:pPr>
+        <w:rPr>
+          <w:sz w:val="28"/>
+          <w:szCs w:val="28"/>
+        </w:rPr>
+      </w:pPr>
+      <w:r>
+        <w:rPr>
+          <w:sz w:val="28"/>
+          <w:szCs w:val="28"/>
+        </w:rPr>
+        <w:t>headings={'Introduction': 1, 'Project Description': 1, 'Conclusion': 1} body_font_size=12 heading_font_size=14 alignment='left' issues_found=[</w:t>
+      </w:r>
+    </w:p>
+    <w:p>
+      <w:pPr>
+        <w:rPr>
+          <w:sz w:val="28"/>
+          <w:szCs w:val="28"/>
+        </w:rPr>
+      </w:pPr>
+      <w:r>
+        <w:rPr>
+          <w:sz w:val="28"/>
+          <w:szCs w:val="28"/>
+        </w:rPr>
+        <w:t>"Inconsistent font sizes in headings (e.g., 'Project Description' has font size 10.0)",</w:t>
+      </w:r>
+    </w:p>
+    <w:p>
+      <w:pPr>
+        <w:rPr>
+          <w:sz w:val="28"/>
+          <w:szCs w:val="28"/>
+        </w:rPr>
+      </w:pPr>
+      <w:r>
+        <w:rPr>
+          <w:sz w:val="28"/>
+          <w:szCs w:val="28"/>
+        </w:rPr>
+        <w:t xml:space="preserve"> "List items ('Qwertyujnbvcddx', 'Ertyhhbvcx', 'sdfgbhcd') are not properly formatted as a list", </w:t>
+      </w:r>
+    </w:p>
+    <w:p>
+      <w:pPr>
+        <w:rPr>
+          <w:sz w:val="28"/>
+          <w:szCs w:val="28"/>
+        </w:rPr>
+      </w:pPr>
+      <w:r>
+        <w:rPr>
+          <w:sz w:val="28"/>
+          <w:szCs w:val="28"/>
+        </w:rPr>
+        <w:t xml:space="preserve">'Inconsistent font sizes in body text (e.g., some parts have font size 18.0 or 14.0)', </w:t>
+      </w:r>
+    </w:p>
+    <w:p>
+      <w:pPr>
+        <w:rPr>
+          <w:sz w:val="28"/>
+          <w:szCs w:val="28"/>
+        </w:rPr>
+      </w:pPr>
+      <w:r>
+        <w:rPr>
+          <w:sz w:val="28"/>
+          <w:szCs w:val="28"/>
+        </w:rPr>
+        <w:t xml:space="preserve">'No clear paragraph alignment specified for body text', </w:t>
+      </w:r>
+    </w:p>
+    <w:p>
+      <w:pPr>
+        <w:rPr>
+          <w:sz w:val="28"/>
+          <w:szCs w:val="28"/>
+        </w:rPr>
+      </w:pPr>
+      <w:r>
+        <w:rPr>
+          <w:sz w:val="28"/>
+          <w:szCs w:val="28"/>
+        </w:rPr>
+        <w:t>'Key points are not formatted as a list or bulleted items']</w:t>
       </w:r>
     </w:p>
     <w:sectPr>
@@ -1069,7 +1180,6 @@
   <w:style w:type="character" w:default="1" w:styleId="DefaultParagraphFont">
     <w:name w:val="Default Paragraph Font"/>
     <w:uiPriority w:val="1"/>
-    <w:semiHidden/>
     <w:unhideWhenUsed/>
   </w:style>
   <w:style w:type="table" w:default="1" w:styleId="TableNormal">

</xml_diff>

<commit_message>
Resolved Merge user-auto and priotized target
</commit_message>
<xml_diff>
--- a/backend/Draft.docx
+++ b/backend/Draft.docx
@@ -173,104 +173,6 @@
           <w:szCs w:val="28"/>
         </w:rPr>
       </w:pPr>
-      <w:r>
-        <w:rPr>
-          <w:sz w:val="28"/>
-          <w:szCs w:val="28"/>
-        </w:rPr>
-        <w:lastRenderedPageBreak/>
-        <w:t xml:space="preserve">document_type='academic' </w:t>
-      </w:r>
-    </w:p>
-    <w:p>
-      <w:pPr>
-        <w:rPr>
-          <w:sz w:val="28"/>
-          <w:szCs w:val="28"/>
-        </w:rPr>
-      </w:pPr>
-      <w:r>
-        <w:rPr>
-          <w:sz w:val="28"/>
-          <w:szCs w:val="28"/>
-        </w:rPr>
-        <w:t>headings={'Introduction': 1, 'Project Description': 1, 'Conclusion': 1} body_font_size=12 heading_font_size=14 alignment='left' issues_found=[</w:t>
-      </w:r>
-    </w:p>
-    <w:p>
-      <w:pPr>
-        <w:rPr>
-          <w:sz w:val="28"/>
-          <w:szCs w:val="28"/>
-        </w:rPr>
-      </w:pPr>
-      <w:r>
-        <w:rPr>
-          <w:sz w:val="28"/>
-          <w:szCs w:val="28"/>
-        </w:rPr>
-        <w:t>"Inconsistent font sizes in headings (e.g., 'Project Description' has font size 10.0)",</w:t>
-      </w:r>
-    </w:p>
-    <w:p>
-      <w:pPr>
-        <w:rPr>
-          <w:sz w:val="28"/>
-          <w:szCs w:val="28"/>
-        </w:rPr>
-      </w:pPr>
-      <w:r>
-        <w:rPr>
-          <w:sz w:val="28"/>
-          <w:szCs w:val="28"/>
-        </w:rPr>
-        <w:t xml:space="preserve"> "List items ('Qwertyujnbvcddx', 'Ertyhhbvcx', 'sdfgbhcd') are not properly formatted as a list", </w:t>
-      </w:r>
-    </w:p>
-    <w:p>
-      <w:pPr>
-        <w:rPr>
-          <w:sz w:val="28"/>
-          <w:szCs w:val="28"/>
-        </w:rPr>
-      </w:pPr>
-      <w:r>
-        <w:rPr>
-          <w:sz w:val="28"/>
-          <w:szCs w:val="28"/>
-        </w:rPr>
-        <w:t xml:space="preserve">'Inconsistent font sizes in body text (e.g., some parts have font size 18.0 or 14.0)', </w:t>
-      </w:r>
-    </w:p>
-    <w:p>
-      <w:pPr>
-        <w:rPr>
-          <w:sz w:val="28"/>
-          <w:szCs w:val="28"/>
-        </w:rPr>
-      </w:pPr>
-      <w:r>
-        <w:rPr>
-          <w:sz w:val="28"/>
-          <w:szCs w:val="28"/>
-        </w:rPr>
-        <w:t xml:space="preserve">'No clear paragraph alignment specified for body text', </w:t>
-      </w:r>
-    </w:p>
-    <w:p>
-      <w:pPr>
-        <w:rPr>
-          <w:sz w:val="28"/>
-          <w:szCs w:val="28"/>
-        </w:rPr>
-      </w:pPr>
-      <w:r>
-        <w:rPr>
-          <w:sz w:val="28"/>
-          <w:szCs w:val="28"/>
-        </w:rPr>
-        <w:t>'Key points are not formatted as a list or bulleted items']</w:t>
-      </w:r>
     </w:p>
     <w:sectPr>
       <w:pgSz w:w="12240" w:h="15840"/>

</xml_diff>

<commit_message>
Added more refined pagination and bullets
</commit_message>
<xml_diff>
--- a/backend/Draft.docx
+++ b/backend/Draft.docx
@@ -134,6 +134,288 @@
         <w:t>By applying appropriate formatting styles, this document can be transformed into a well-structured and visually appealing report. Proper formatting improves readability and enhances the overall presentation of written content.</w:t>
       </w:r>
     </w:p>
+    <w:p>
+      <w:pPr>
+        <w:pStyle w:val="Heading1"/>
+      </w:pPr>
+      <w:r>
+        <w:t>Final ting</w:t>
+      </w:r>
+    </w:p>
+    <w:p>
+      <w:pPr>
+        <w:rPr>
+          <w:sz w:val="36"/>
+          <w:szCs w:val="36"/>
+        </w:rPr>
+      </w:pPr>
+      <w:r>
+        <w:t xml:space="preserve">This </w:t>
+      </w:r>
+      <w:r>
+        <w:rPr>
+          <w:sz w:val="36"/>
+          <w:szCs w:val="36"/>
+        </w:rPr>
+        <w:t xml:space="preserve">document is created for a word processing formatting project. The purpose of this file is to allow the user to apply formatting such as text justification, </w:t>
+      </w:r>
+      <w:r>
+        <w:rPr>
+          <w:sz w:val="36"/>
+          <w:szCs w:val="36"/>
+        </w:rPr>
+        <w:lastRenderedPageBreak/>
+        <w:t>font size, font color, line spacing, and paragraph alignment.</w:t>
+      </w:r>
+      <w:r>
+        <w:rPr>
+          <w:sz w:val="36"/>
+          <w:szCs w:val="36"/>
+        </w:rPr>
+        <w:t xml:space="preserve"> </w:t>
+      </w:r>
+      <w:r>
+        <w:rPr>
+          <w:sz w:val="36"/>
+          <w:szCs w:val="36"/>
+        </w:rPr>
+        <w:t>font size, font color, line spacing, and paragraph alignment.</w:t>
+      </w:r>
+    </w:p>
+    <w:p>
+      <w:pPr>
+        <w:rPr>
+          <w:sz w:val="36"/>
+          <w:szCs w:val="36"/>
+        </w:rPr>
+      </w:pPr>
+      <w:r>
+        <w:rPr>
+          <w:sz w:val="36"/>
+          <w:szCs w:val="36"/>
+        </w:rPr>
+        <w:t>font size, font color, line spacing, and paragraph alignment.</w:t>
+      </w:r>
+    </w:p>
+    <w:p>
+      <w:pPr>
+        <w:rPr>
+          <w:sz w:val="36"/>
+          <w:szCs w:val="36"/>
+        </w:rPr>
+      </w:pPr>
+      <w:r>
+        <w:rPr>
+          <w:sz w:val="36"/>
+          <w:szCs w:val="36"/>
+        </w:rPr>
+        <w:t>font size, font color, line spacing, and paragraph alignment.</w:t>
+      </w:r>
+    </w:p>
+    <w:p>
+      <w:pPr>
+        <w:rPr>
+          <w:sz w:val="36"/>
+          <w:szCs w:val="36"/>
+        </w:rPr>
+      </w:pPr>
+      <w:r>
+        <w:t xml:space="preserve">This </w:t>
+      </w:r>
+      <w:r>
+        <w:rPr>
+          <w:sz w:val="36"/>
+          <w:szCs w:val="36"/>
+        </w:rPr>
+        <w:t>document is created for a word processing formatting project. The purpose of this file is to allow the user to apply formatting such as text justification, font size, font color, line spacing, and paragraph alignment.</w:t>
+      </w:r>
+      <w:r>
+        <w:rPr>
+          <w:sz w:val="36"/>
+          <w:szCs w:val="36"/>
+        </w:rPr>
+        <w:t xml:space="preserve"> </w:t>
+      </w:r>
+      <w:r>
+        <w:rPr>
+          <w:sz w:val="36"/>
+          <w:szCs w:val="36"/>
+        </w:rPr>
+        <w:t>font size, font color, line spacing, and paragraph alignment.</w:t>
+      </w:r>
+    </w:p>
+    <w:p>
+      <w:pPr>
+        <w:rPr>
+          <w:sz w:val="36"/>
+          <w:szCs w:val="36"/>
+        </w:rPr>
+      </w:pPr>
+      <w:r>
+        <w:rPr>
+          <w:sz w:val="36"/>
+          <w:szCs w:val="36"/>
+        </w:rPr>
+        <w:t>font size, font color, line spacing, and paragraph alignment.</w:t>
+      </w:r>
+    </w:p>
+    <w:p>
+      <w:pPr>
+        <w:rPr>
+          <w:sz w:val="36"/>
+          <w:szCs w:val="36"/>
+        </w:rPr>
+      </w:pPr>
+      <w:r>
+        <w:rPr>
+          <w:sz w:val="36"/>
+          <w:szCs w:val="36"/>
+        </w:rPr>
+        <w:t>font size, font color, line spacing, and paragraph alignment.</w:t>
+      </w:r>
+    </w:p>
+    <w:p>
+      <w:pPr>
+        <w:rPr>
+          <w:sz w:val="36"/>
+          <w:szCs w:val="36"/>
+        </w:rPr>
+      </w:pPr>
+      <w:r>
+        <w:t xml:space="preserve">This </w:t>
+      </w:r>
+      <w:r>
+        <w:rPr>
+          <w:sz w:val="36"/>
+          <w:szCs w:val="36"/>
+        </w:rPr>
+        <w:t>document is created for a word processing formatting project. The purpose of this file is to allow the user to apply formatting such as text justification, font size, font color, line spacing, and paragraph alignment.</w:t>
+      </w:r>
+      <w:r>
+        <w:rPr>
+          <w:sz w:val="36"/>
+          <w:szCs w:val="36"/>
+        </w:rPr>
+        <w:t xml:space="preserve"> </w:t>
+      </w:r>
+      <w:r>
+        <w:rPr>
+          <w:sz w:val="36"/>
+          <w:szCs w:val="36"/>
+        </w:rPr>
+        <w:t>font size, font color, line spacing, and paragraph alignment.</w:t>
+      </w:r>
+    </w:p>
+    <w:p>
+      <w:pPr>
+        <w:rPr>
+          <w:sz w:val="36"/>
+          <w:szCs w:val="36"/>
+        </w:rPr>
+      </w:pPr>
+      <w:r>
+        <w:rPr>
+          <w:sz w:val="36"/>
+          <w:szCs w:val="36"/>
+        </w:rPr>
+        <w:lastRenderedPageBreak/>
+        <w:t>font size, font color, line spacing, and paragraph alignment.</w:t>
+      </w:r>
+    </w:p>
+    <w:p>
+      <w:pPr>
+        <w:rPr>
+          <w:sz w:val="36"/>
+          <w:szCs w:val="36"/>
+        </w:rPr>
+      </w:pPr>
+      <w:r>
+        <w:rPr>
+          <w:sz w:val="36"/>
+          <w:szCs w:val="36"/>
+        </w:rPr>
+        <w:t>font size, font color, line spacing, and paragraph alignment.</w:t>
+      </w:r>
+    </w:p>
+    <w:p>
+      <w:pPr>
+        <w:rPr>
+          <w:sz w:val="36"/>
+          <w:szCs w:val="36"/>
+        </w:rPr>
+      </w:pPr>
+    </w:p>
+    <w:p>
+      <w:pPr>
+        <w:rPr>
+          <w:sz w:val="36"/>
+          <w:szCs w:val="36"/>
+        </w:rPr>
+      </w:pPr>
+      <w:r>
+        <w:t xml:space="preserve">This </w:t>
+      </w:r>
+      <w:r>
+        <w:rPr>
+          <w:sz w:val="36"/>
+          <w:szCs w:val="36"/>
+        </w:rPr>
+        <w:t>document is created for a word processing formatting project. The purpose of this file is to allow the user to apply formatting such as text justification, font size, font color, line spacing, and paragraph alignment.</w:t>
+      </w:r>
+      <w:r>
+        <w:rPr>
+          <w:sz w:val="36"/>
+          <w:szCs w:val="36"/>
+        </w:rPr>
+        <w:t xml:space="preserve"> </w:t>
+      </w:r>
+      <w:r>
+        <w:rPr>
+          <w:sz w:val="36"/>
+          <w:szCs w:val="36"/>
+        </w:rPr>
+        <w:t>font size, font color, line spacing, and paragraph alignment.</w:t>
+      </w:r>
+    </w:p>
+    <w:p>
+      <w:pPr>
+        <w:rPr>
+          <w:sz w:val="36"/>
+          <w:szCs w:val="36"/>
+        </w:rPr>
+      </w:pPr>
+      <w:r>
+        <w:rPr>
+          <w:sz w:val="36"/>
+          <w:szCs w:val="36"/>
+        </w:rPr>
+        <w:t>font size, font color, line spacing, and paragraph alignment.</w:t>
+      </w:r>
+    </w:p>
+    <w:p>
+      <w:pPr>
+        <w:rPr>
+          <w:sz w:val="36"/>
+          <w:szCs w:val="36"/>
+        </w:rPr>
+      </w:pPr>
+      <w:r>
+        <w:rPr>
+          <w:sz w:val="36"/>
+          <w:szCs w:val="36"/>
+        </w:rPr>
+        <w:t>font size, font color, line spacing, and paragraph alignment.</w:t>
+      </w:r>
+    </w:p>
+    <w:p>
+      <w:pPr>
+        <w:rPr>
+          <w:sz w:val="36"/>
+          <w:szCs w:val="36"/>
+        </w:rPr>
+      </w:pPr>
+    </w:p>
+    <w:p/>
     <w:p>
       <w:pPr>
         <w:rPr>
@@ -358,6 +640,95 @@
     </w:lvl>
   </w:abstractNum>
   <w:abstractNum w:abstractNumId="9" w15:restartNumberingAfterBreak="0">
+    <w:nsid w:val="124760E0"/>
+    <w:multiLevelType w:val="hybridMultilevel"/>
+    <w:tmpl w:val="1C623BAA"/>
+    <w:lvl w:ilvl="0" w:tplc="FFFFFFFF">
+      <w:start w:val="1"/>
+      <w:numFmt w:val="decimal"/>
+      <w:lvlText w:val="%1."/>
+      <w:lvlJc w:val="left"/>
+      <w:pPr>
+        <w:ind w:left="720" w:hanging="360"/>
+      </w:pPr>
+      <w:rPr>
+        <w:rFonts w:hint="default"/>
+      </w:rPr>
+    </w:lvl>
+    <w:lvl w:ilvl="1" w:tplc="FFFFFFFF" w:tentative="1">
+      <w:start w:val="1"/>
+      <w:numFmt w:val="lowerLetter"/>
+      <w:lvlText w:val="%2."/>
+      <w:lvlJc w:val="left"/>
+      <w:pPr>
+        <w:ind w:left="1440" w:hanging="360"/>
+      </w:pPr>
+    </w:lvl>
+    <w:lvl w:ilvl="2" w:tplc="FFFFFFFF" w:tentative="1">
+      <w:start w:val="1"/>
+      <w:numFmt w:val="lowerRoman"/>
+      <w:lvlText w:val="%3."/>
+      <w:lvlJc w:val="right"/>
+      <w:pPr>
+        <w:ind w:left="2160" w:hanging="180"/>
+      </w:pPr>
+    </w:lvl>
+    <w:lvl w:ilvl="3" w:tplc="FFFFFFFF" w:tentative="1">
+      <w:start w:val="1"/>
+      <w:numFmt w:val="decimal"/>
+      <w:lvlText w:val="%4."/>
+      <w:lvlJc w:val="left"/>
+      <w:pPr>
+        <w:ind w:left="2880" w:hanging="360"/>
+      </w:pPr>
+    </w:lvl>
+    <w:lvl w:ilvl="4" w:tplc="FFFFFFFF" w:tentative="1">
+      <w:start w:val="1"/>
+      <w:numFmt w:val="lowerLetter"/>
+      <w:lvlText w:val="%5."/>
+      <w:lvlJc w:val="left"/>
+      <w:pPr>
+        <w:ind w:left="3600" w:hanging="360"/>
+      </w:pPr>
+    </w:lvl>
+    <w:lvl w:ilvl="5" w:tplc="FFFFFFFF" w:tentative="1">
+      <w:start w:val="1"/>
+      <w:numFmt w:val="lowerRoman"/>
+      <w:lvlText w:val="%6."/>
+      <w:lvlJc w:val="right"/>
+      <w:pPr>
+        <w:ind w:left="4320" w:hanging="180"/>
+      </w:pPr>
+    </w:lvl>
+    <w:lvl w:ilvl="6" w:tplc="FFFFFFFF" w:tentative="1">
+      <w:start w:val="1"/>
+      <w:numFmt w:val="decimal"/>
+      <w:lvlText w:val="%7."/>
+      <w:lvlJc w:val="left"/>
+      <w:pPr>
+        <w:ind w:left="5040" w:hanging="360"/>
+      </w:pPr>
+    </w:lvl>
+    <w:lvl w:ilvl="7" w:tplc="FFFFFFFF" w:tentative="1">
+      <w:start w:val="1"/>
+      <w:numFmt w:val="lowerLetter"/>
+      <w:lvlText w:val="%8."/>
+      <w:lvlJc w:val="left"/>
+      <w:pPr>
+        <w:ind w:left="5760" w:hanging="360"/>
+      </w:pPr>
+    </w:lvl>
+    <w:lvl w:ilvl="8" w:tplc="FFFFFFFF" w:tentative="1">
+      <w:start w:val="1"/>
+      <w:numFmt w:val="lowerRoman"/>
+      <w:lvlText w:val="%9."/>
+      <w:lvlJc w:val="right"/>
+      <w:pPr>
+        <w:ind w:left="6480" w:hanging="180"/>
+      </w:pPr>
+    </w:lvl>
+  </w:abstractNum>
+  <w:abstractNum w:abstractNumId="10" w15:restartNumberingAfterBreak="0">
     <w:nsid w:val="31084DE3"/>
     <w:multiLevelType w:val="hybridMultilevel"/>
     <w:tmpl w:val="1C623BAA"/>
@@ -474,6 +845,9 @@
     <w:abstractNumId w:val="0"/>
   </w:num>
   <w:num w:numId="10" w16cid:durableId="1951273868">
+    <w:abstractNumId w:val="10"/>
+  </w:num>
+  <w:num w:numId="11" w16cid:durableId="798912959">
     <w:abstractNumId w:val="9"/>
   </w:num>
 </w:numbering>
@@ -868,7 +1242,7 @@
   <w:style w:type="paragraph" w:default="1" w:styleId="Normal">
     <w:name w:val="Normal"/>
     <w:qFormat/>
-    <w:rsid w:val="00FC693F"/>
+    <w:rsid w:val="00C20D16"/>
   </w:style>
   <w:style w:type="paragraph" w:styleId="Heading1">
     <w:name w:val="heading 1"/>
@@ -1082,6 +1456,7 @@
   <w:style w:type="character" w:default="1" w:styleId="DefaultParagraphFont">
     <w:name w:val="Default Paragraph Font"/>
     <w:uiPriority w:val="1"/>
+    <w:semiHidden/>
     <w:unhideWhenUsed/>
   </w:style>
   <w:style w:type="table" w:default="1" w:styleId="TableNormal">

</xml_diff>